<commit_message>
Add references to Marcie letter
</commit_message>
<xml_diff>
--- a/sources/BoeQualifications.docx
+++ b/sources/BoeQualifications.docx
@@ -57,18 +57,7 @@
           <w:szCs w:val="24"/>
           <w:lang w:val="en-US" w:eastAsia="zh-CN" w:bidi="ar-SA"/>
         </w:rPr>
-        <w:t>September 28</w:t>
-      </w:r>
-      <w:r>
-        <w:rPr>
-          <w:rFonts w:eastAsia="Times New Roman" w:cs="Times New Roman"/>
-          <w:color w:val="auto"/>
-          <w:kern w:val="0"/>
-          <w:sz w:val="24"/>
-          <w:szCs w:val="24"/>
-          <w:lang w:val="en-US" w:eastAsia="zh-CN" w:bidi="ar-SA"/>
-        </w:rPr>
-        <w:t>, 2025</w:t>
+        <w:t>September 28, 2025</w:t>
       </w:r>
     </w:p>
     <w:p>
@@ -377,6 +366,25 @@
       <w:r>
         <w:rPr/>
         <w:t>Let's not add obstacles to the already difficult task of responsible budgeting. We need Board members who support our schools, not undermine them.</w:t>
+      </w:r>
+    </w:p>
+    <w:p>
+      <w:pPr>
+        <w:pStyle w:val="Normal"/>
+        <w:rPr/>
+      </w:pPr>
+      <w:r>
+        <w:rPr/>
+      </w:r>
+    </w:p>
+    <w:p>
+      <w:pPr>
+        <w:pStyle w:val="Normal"/>
+        <w:rPr/>
+      </w:pPr>
+      <w:r>
+        <w:rPr/>
+        <w:t>(References: http://letters.sauyet.com//#/2025-10-03/.)</w:t>
       </w:r>
     </w:p>
     <w:p>
@@ -851,15 +859,15 @@
       <w:u w:val="single"/>
     </w:rPr>
   </w:style>
-  <w:style w:type="character" w:styleId="Bulletsuser">
-    <w:name w:val="Bullets (user)"/>
+  <w:style w:type="character" w:styleId="Bullets">
+    <w:name w:val="Bullets"/>
     <w:qFormat/>
     <w:rPr>
       <w:rFonts w:ascii="OpenSymbol" w:hAnsi="OpenSymbol" w:eastAsia="OpenSymbol" w:cs="OpenSymbol"/>
     </w:rPr>
   </w:style>
-  <w:style w:type="character" w:styleId="Bullets">
-    <w:name w:val="Bullets"/>
+  <w:style w:type="character" w:styleId="Bulletsuser">
+    <w:name w:val="Bullets (user)"/>
     <w:qFormat/>
     <w:rPr>
       <w:rFonts w:ascii="OpenSymbol" w:hAnsi="OpenSymbol" w:eastAsia="OpenSymbol" w:cs="OpenSymbol"/>

</xml_diff>